<commit_message>
Sean add something new
</commit_message>
<xml_diff>
--- a/Git.docx
+++ b/Git.docx
@@ -18,8 +18,6 @@
         </w:rPr>
         <w:t>Git</w:t>
       </w:r>
-      <w:bookmarkStart w:id="0" w:name="_GoBack"/>
-      <w:bookmarkEnd w:id="0"/>
     </w:p>
     <w:p>
       <w:pPr>
@@ -1758,14 +1756,15 @@
           <w:lang w:val="en-US" w:eastAsia="zh-CN"/>
         </w:rPr>
       </w:pPr>
-      <w:r>
-        <w:rPr>
-          <w:rFonts w:hint="eastAsia"/>
-          <w:sz w:val="28"/>
-          <w:szCs w:val="28"/>
-          <w:lang w:val="en-US" w:eastAsia="zh-CN"/>
-        </w:rPr>
-        <w:t xml:space="preserve">Git remote add origin </w:t>
+      <w:bookmarkStart w:id="0" w:name="OLE_LINK1"/>
+      <w:r>
+        <w:rPr>
+          <w:rFonts w:hint="eastAsia"/>
+          <w:sz w:val="28"/>
+          <w:szCs w:val="28"/>
+          <w:lang w:val="en-US" w:eastAsia="zh-CN"/>
+        </w:rPr>
+        <w:t xml:space="preserve">git remote add origin </w:t>
       </w:r>
       <w:r>
         <w:rPr>
@@ -1813,6 +1812,9 @@
         </w:rPr>
         <w:fldChar w:fldCharType="end"/>
       </w:r>
+      <w:bookmarkEnd w:id="0"/>
+      <w:bookmarkStart w:id="1" w:name="_GoBack"/>
+      <w:bookmarkEnd w:id="1"/>
     </w:p>
     <w:p>
       <w:pPr>
@@ -2464,14 +2466,14 @@
     <w:lsdException w:unhideWhenUsed="0" w:uiPriority="0" w:semiHidden="0" w:name="HTML Acronym"/>
     <w:lsdException w:unhideWhenUsed="0" w:uiPriority="0" w:semiHidden="0" w:name="HTML Address"/>
     <w:lsdException w:unhideWhenUsed="0" w:uiPriority="0" w:semiHidden="0" w:name="HTML Cite"/>
-    <w:lsdException w:unhideWhenUsed="0" w:uiPriority="0" w:semiHidden="0" w:name="HTML Code"/>
+    <w:lsdException w:qFormat="1" w:unhideWhenUsed="0" w:uiPriority="0" w:semiHidden="0" w:name="HTML Code"/>
     <w:lsdException w:unhideWhenUsed="0" w:uiPriority="0" w:semiHidden="0" w:name="HTML Definition"/>
     <w:lsdException w:unhideWhenUsed="0" w:uiPriority="0" w:semiHidden="0" w:name="HTML Keyboard"/>
-    <w:lsdException w:unhideWhenUsed="0" w:uiPriority="0" w:semiHidden="0" w:name="HTML Preformatted"/>
+    <w:lsdException w:qFormat="1" w:unhideWhenUsed="0" w:uiPriority="0" w:semiHidden="0" w:name="HTML Preformatted"/>
     <w:lsdException w:unhideWhenUsed="0" w:uiPriority="0" w:semiHidden="0" w:name="HTML Sample"/>
     <w:lsdException w:unhideWhenUsed="0" w:uiPriority="0" w:semiHidden="0" w:name="HTML Typewriter"/>
     <w:lsdException w:unhideWhenUsed="0" w:uiPriority="0" w:semiHidden="0" w:name="HTML Variable"/>
-    <w:lsdException w:unhideWhenUsed="0" w:uiPriority="0" w:name="Normal Table"/>
+    <w:lsdException w:qFormat="1" w:unhideWhenUsed="0" w:uiPriority="0" w:name="Normal Table"/>
     <w:lsdException w:unhideWhenUsed="0" w:uiPriority="0" w:semiHidden="0" w:name="annotation subject"/>
     <w:lsdException w:unhideWhenUsed="0" w:uiPriority="0" w:semiHidden="0" w:name="Table Simple 1"/>
     <w:lsdException w:unhideWhenUsed="0" w:uiPriority="0" w:semiHidden="0" w:name="Table Simple 2"/>
@@ -2660,6 +2662,7 @@
   <w:style w:type="table" w:default="1" w:styleId="7">
     <w:name w:val="Normal Table"/>
     <w:semiHidden/>
+    <w:qFormat/>
     <w:uiPriority w:val="0"/>
     <w:tblPr>
       <w:tblLayout w:type="fixed"/>
@@ -2674,6 +2677,7 @@
   <w:style w:type="paragraph" w:styleId="3">
     <w:name w:val="HTML Preformatted"/>
     <w:basedOn w:val="1"/>
+    <w:qFormat/>
     <w:uiPriority w:val="0"/>
     <w:pPr>
       <w:tabs>
@@ -2716,6 +2720,7 @@
   <w:style w:type="character" w:styleId="6">
     <w:name w:val="HTML Code"/>
     <w:basedOn w:val="4"/>
+    <w:qFormat/>
     <w:uiPriority w:val="0"/>
     <w:rPr>
       <w:rFonts w:ascii="Courier New" w:hAnsi="Courier New"/>

</xml_diff>